<commit_message>
add use case specification
</commit_message>
<xml_diff>
--- a/需求分析/需求分析.docx
+++ b/需求分析/需求分析.docx
@@ -164,7 +164,25 @@
           <w:sz w:val="24"/>
           <w:szCs w:val="24"/>
         </w:rPr>
-        <w:t>可以用手机号注册一个账户，需要信息：账户名、密码、手机号</w:t>
+        <w:t>可以用手机</w:t>
+      </w:r>
+      <w:proofErr w:type="gramStart"/>
+      <w:r>
+        <w:rPr>
+          <w:rFonts w:ascii="宋体" w:eastAsia="宋体" w:hAnsi="宋体" w:hint="eastAsia"/>
+          <w:sz w:val="24"/>
+          <w:szCs w:val="24"/>
+        </w:rPr>
+        <w:t>号注册</w:t>
+      </w:r>
+      <w:proofErr w:type="gramEnd"/>
+      <w:r>
+        <w:rPr>
+          <w:rFonts w:ascii="宋体" w:eastAsia="宋体" w:hAnsi="宋体" w:hint="eastAsia"/>
+          <w:sz w:val="24"/>
+          <w:szCs w:val="24"/>
+        </w:rPr>
+        <w:t>一个账户，需要信息：账户名、密码、手机号</w:t>
       </w:r>
     </w:p>
     <w:p>
@@ -244,8 +262,6 @@
         </w:rPr>
         <w:t>交</w:t>
       </w:r>
-      <w:bookmarkStart w:id="0" w:name="_GoBack"/>
-      <w:bookmarkEnd w:id="0"/>
       <w:r>
         <w:rPr>
           <w:rFonts w:ascii="宋体" w:eastAsia="宋体" w:hAnsi="宋体" w:hint="eastAsia"/>
@@ -266,7 +282,7 @@
         <w:ind w:left="714" w:hanging="357"/>
         <w:jc w:val="left"/>
         <w:rPr>
-          <w:rFonts w:ascii="Avenir Next LT Pro" w:eastAsia="宋体" w:hAnsi="Avenir Next LT Pro" w:cs="宋体" w:hint="eastAsia"/>
+          <w:rFonts w:ascii="Avenir Next LT Pro" w:eastAsia="宋体" w:hAnsi="Avenir Next LT Pro" w:cs="宋体"/>
           <w:color w:val="333333"/>
           <w:kern w:val="0"/>
           <w:sz w:val="24"/>
@@ -436,7 +452,29 @@
           <w:sz w:val="24"/>
           <w:szCs w:val="24"/>
         </w:rPr>
-        <w:t>可以提出荐购图书申请。</w:t>
+        <w:t>可以</w:t>
+      </w:r>
+      <w:proofErr w:type="gramStart"/>
+      <w:r>
+        <w:rPr>
+          <w:rFonts w:ascii="Avenir Next LT Pro" w:eastAsia="宋体" w:hAnsi="Avenir Next LT Pro" w:cs="宋体" w:hint="eastAsia"/>
+          <w:color w:val="333333"/>
+          <w:kern w:val="0"/>
+          <w:sz w:val="24"/>
+          <w:szCs w:val="24"/>
+        </w:rPr>
+        <w:t>提出荐购图书</w:t>
+      </w:r>
+      <w:proofErr w:type="gramEnd"/>
+      <w:r>
+        <w:rPr>
+          <w:rFonts w:ascii="Avenir Next LT Pro" w:eastAsia="宋体" w:hAnsi="Avenir Next LT Pro" w:cs="宋体" w:hint="eastAsia"/>
+          <w:color w:val="333333"/>
+          <w:kern w:val="0"/>
+          <w:sz w:val="24"/>
+          <w:szCs w:val="24"/>
+        </w:rPr>
+        <w:t>申请。</w:t>
       </w:r>
     </w:p>
     <w:p>
@@ -867,7 +905,25 @@
           <w:rFonts w:ascii="Avenir Next LT Pro" w:hAnsi="Avenir Next LT Pro"/>
           <w:color w:val="333333"/>
         </w:rPr>
-        <w:t>处理用户的续借请求时，先考虑其是否超期。如果超期先提示用户交罚款。</w:t>
+        <w:t>处理用户的续借请求时，先考虑其是否超期。如果</w:t>
+      </w:r>
+      <w:proofErr w:type="gramStart"/>
+      <w:r>
+        <w:rPr>
+          <w:rStyle w:val="md-plain"/>
+          <w:rFonts w:ascii="Avenir Next LT Pro" w:hAnsi="Avenir Next LT Pro"/>
+          <w:color w:val="333333"/>
+        </w:rPr>
+        <w:t>超期先</w:t>
+      </w:r>
+      <w:proofErr w:type="gramEnd"/>
+      <w:r>
+        <w:rPr>
+          <w:rStyle w:val="md-plain"/>
+          <w:rFonts w:ascii="Avenir Next LT Pro" w:hAnsi="Avenir Next LT Pro"/>
+          <w:color w:val="333333"/>
+        </w:rPr>
+        <w:t>提示用户交罚款。</w:t>
       </w:r>
     </w:p>
     <w:p>
@@ -1150,7 +1206,51 @@
           <w:sz w:val="24"/>
           <w:szCs w:val="24"/>
         </w:rPr>
-        <w:t>普通用户提出荐购图书申请时，若荐购图书已在图书馆藏书中，则提示图书馆已有该书，退回申请。</w:t>
+        <w:t>普通用户</w:t>
+      </w:r>
+      <w:proofErr w:type="gramStart"/>
+      <w:r>
+        <w:rPr>
+          <w:rFonts w:ascii="宋体" w:eastAsia="宋体" w:hAnsi="宋体" w:cs="宋体" w:hint="eastAsia"/>
+          <w:color w:val="333333"/>
+          <w:kern w:val="0"/>
+          <w:sz w:val="24"/>
+          <w:szCs w:val="24"/>
+        </w:rPr>
+        <w:t>提出荐购图书</w:t>
+      </w:r>
+      <w:proofErr w:type="gramEnd"/>
+      <w:r>
+        <w:rPr>
+          <w:rFonts w:ascii="宋体" w:eastAsia="宋体" w:hAnsi="宋体" w:cs="宋体" w:hint="eastAsia"/>
+          <w:color w:val="333333"/>
+          <w:kern w:val="0"/>
+          <w:sz w:val="24"/>
+          <w:szCs w:val="24"/>
+        </w:rPr>
+        <w:t>申请时，</w:t>
+      </w:r>
+      <w:proofErr w:type="gramStart"/>
+      <w:r>
+        <w:rPr>
+          <w:rFonts w:ascii="宋体" w:eastAsia="宋体" w:hAnsi="宋体" w:cs="宋体" w:hint="eastAsia"/>
+          <w:color w:val="333333"/>
+          <w:kern w:val="0"/>
+          <w:sz w:val="24"/>
+          <w:szCs w:val="24"/>
+        </w:rPr>
+        <w:t>若荐购图书</w:t>
+      </w:r>
+      <w:proofErr w:type="gramEnd"/>
+      <w:r>
+        <w:rPr>
+          <w:rFonts w:ascii="宋体" w:eastAsia="宋体" w:hAnsi="宋体" w:cs="宋体" w:hint="eastAsia"/>
+          <w:color w:val="333333"/>
+          <w:kern w:val="0"/>
+          <w:sz w:val="24"/>
+          <w:szCs w:val="24"/>
+        </w:rPr>
+        <w:t>已在图书馆藏书中，则提示图书馆已有该书，退回申请。</w:t>
       </w:r>
     </w:p>
     <w:p>
@@ -1374,7 +1474,29 @@
           <w:sz w:val="24"/>
           <w:szCs w:val="24"/>
         </w:rPr>
-        <w:t>用户信用度低于80，用户将暂时不能借阅书籍，信用度每天提升1。</w:t>
+        <w:t>用户信用度低于80，用户将暂时不能借阅书籍，信用</w:t>
+      </w:r>
+      <w:proofErr w:type="gramStart"/>
+      <w:r>
+        <w:rPr>
+          <w:rFonts w:ascii="宋体" w:eastAsia="宋体" w:hAnsi="宋体" w:cs="宋体"/>
+          <w:color w:val="333333"/>
+          <w:kern w:val="0"/>
+          <w:sz w:val="24"/>
+          <w:szCs w:val="24"/>
+        </w:rPr>
+        <w:t>度每天</w:t>
+      </w:r>
+      <w:proofErr w:type="gramEnd"/>
+      <w:r>
+        <w:rPr>
+          <w:rFonts w:ascii="宋体" w:eastAsia="宋体" w:hAnsi="宋体" w:cs="宋体"/>
+          <w:color w:val="333333"/>
+          <w:kern w:val="0"/>
+          <w:sz w:val="24"/>
+          <w:szCs w:val="24"/>
+        </w:rPr>
+        <w:t>提升1。</w:t>
       </w:r>
     </w:p>
     <w:p>
@@ -1402,7 +1524,29 @@
           <w:sz w:val="24"/>
           <w:szCs w:val="24"/>
         </w:rPr>
-        <w:t>书籍可以在网上续借，最多2次，但是逾期书籍不可以续借。迟归还一本书降低5的信用度。</w:t>
+        <w:t>书籍可以在网上续借，最多2次，但是逾期书籍不可以续借。迟归还一本</w:t>
+      </w:r>
+      <w:proofErr w:type="gramStart"/>
+      <w:r>
+        <w:rPr>
+          <w:rFonts w:ascii="宋体" w:eastAsia="宋体" w:hAnsi="宋体" w:cs="宋体"/>
+          <w:color w:val="333333"/>
+          <w:kern w:val="0"/>
+          <w:sz w:val="24"/>
+          <w:szCs w:val="24"/>
+        </w:rPr>
+        <w:t>书降低</w:t>
+      </w:r>
+      <w:proofErr w:type="gramEnd"/>
+      <w:r>
+        <w:rPr>
+          <w:rFonts w:ascii="宋体" w:eastAsia="宋体" w:hAnsi="宋体" w:cs="宋体"/>
+          <w:color w:val="333333"/>
+          <w:kern w:val="0"/>
+          <w:sz w:val="24"/>
+          <w:szCs w:val="24"/>
+        </w:rPr>
+        <w:t>5的信用度。</w:t>
       </w:r>
     </w:p>
     <w:p>
@@ -1430,7 +1574,29 @@
           <w:sz w:val="24"/>
           <w:szCs w:val="24"/>
         </w:rPr>
-        <w:t>丢失一本书降低10信用度。</w:t>
+        <w:t>丢失一本</w:t>
+      </w:r>
+      <w:proofErr w:type="gramStart"/>
+      <w:r>
+        <w:rPr>
+          <w:rFonts w:ascii="宋体" w:eastAsia="宋体" w:hAnsi="宋体" w:cs="宋体"/>
+          <w:color w:val="333333"/>
+          <w:kern w:val="0"/>
+          <w:sz w:val="24"/>
+          <w:szCs w:val="24"/>
+        </w:rPr>
+        <w:t>书降低</w:t>
+      </w:r>
+      <w:proofErr w:type="gramEnd"/>
+      <w:r>
+        <w:rPr>
+          <w:rFonts w:ascii="宋体" w:eastAsia="宋体" w:hAnsi="宋体" w:cs="宋体"/>
+          <w:color w:val="333333"/>
+          <w:kern w:val="0"/>
+          <w:sz w:val="24"/>
+          <w:szCs w:val="24"/>
+        </w:rPr>
+        <w:t>10信用度。</w:t>
       </w:r>
     </w:p>
     <w:p>
@@ -1489,6 +1655,21 @@
         </w:rPr>
         <w:t>对于文献的借阅，如果用户为大学生老师以外身份，则拒绝借阅请求。</w:t>
       </w:r>
+    </w:p>
+    <w:p>
+      <w:pPr>
+        <w:widowControl/>
+        <w:spacing w:before="100" w:beforeAutospacing="1" w:after="100" w:afterAutospacing="1" w:line="276" w:lineRule="auto"/>
+        <w:ind w:left="720"/>
+        <w:jc w:val="left"/>
+        <w:rPr>
+          <w:rFonts w:ascii="Avenir Next LT Pro" w:eastAsia="宋体" w:hAnsi="Avenir Next LT Pro" w:cs="宋体"/>
+          <w:color w:val="333333"/>
+          <w:kern w:val="0"/>
+          <w:sz w:val="24"/>
+          <w:szCs w:val="24"/>
+        </w:rPr>
+      </w:pPr>
     </w:p>
     <w:p>
       <w:pPr>
@@ -1532,6 +1713,7 @@
           <w:sz w:val="28"/>
           <w:szCs w:val="28"/>
         </w:rPr>
+        <w:lastRenderedPageBreak/>
         <w:t>3</w:t>
       </w:r>
       <w:r>
@@ -1559,8 +1741,52 @@
     </w:p>
     <w:p>
       <w:pPr>
-        <w:jc w:val="center"/>
-      </w:pPr>
+        <w:jc w:val="left"/>
+        <w:rPr>
+          <w:sz w:val="20"/>
+          <w:szCs w:val="21"/>
+        </w:rPr>
+      </w:pPr>
+      <w:r>
+        <w:rPr>
+          <w:rFonts w:ascii="Times New Roman" w:hAnsi="Times New Roman" w:cs="Times New Roman"/>
+          <w:b/>
+          <w:bCs/>
+          <w:sz w:val="24"/>
+          <w:szCs w:val="28"/>
+        </w:rPr>
+        <w:t>1)</w:t>
+      </w:r>
+      <w:r>
+        <w:rPr>
+          <w:rFonts w:ascii="Times New Roman" w:hAnsi="Times New Roman" w:cs="Times New Roman"/>
+          <w:b/>
+          <w:bCs/>
+          <w:sz w:val="24"/>
+          <w:szCs w:val="28"/>
+        </w:rPr>
+        <w:tab/>
+      </w:r>
+      <w:r>
+        <w:rPr>
+          <w:rFonts w:ascii="Times New Roman" w:hAnsi="Times New Roman" w:cs="Times New Roman"/>
+          <w:b/>
+          <w:bCs/>
+          <w:sz w:val="24"/>
+          <w:szCs w:val="28"/>
+        </w:rPr>
+        <w:t>Use case</w:t>
+      </w:r>
+      <w:r>
+        <w:rPr>
+          <w:rFonts w:ascii="Times New Roman" w:hAnsi="Times New Roman" w:cs="Times New Roman"/>
+          <w:b/>
+          <w:bCs/>
+          <w:sz w:val="24"/>
+          <w:szCs w:val="28"/>
+        </w:rPr>
+        <w:t xml:space="preserve"> diagrams:</w:t>
+      </w:r>
     </w:p>
     <w:p>
       <w:pPr>
@@ -1768,7 +1994,1005 @@
     </w:p>
     <w:p>
       <w:pPr>
+        <w:rPr>
+          <w:rFonts w:ascii="宋体" w:eastAsia="宋体" w:hAnsi="宋体"/>
+        </w:rPr>
+      </w:pPr>
+    </w:p>
+    <w:p>
+      <w:pPr>
+        <w:jc w:val="left"/>
+        <w:rPr>
+          <w:rFonts w:ascii="Times New Roman" w:hAnsi="Times New Roman" w:cs="Times New Roman"/>
+          <w:b/>
+          <w:bCs/>
+          <w:sz w:val="24"/>
+          <w:szCs w:val="28"/>
+        </w:rPr>
+      </w:pPr>
+      <w:r>
+        <w:rPr>
+          <w:rFonts w:ascii="Times New Roman" w:hAnsi="Times New Roman" w:cs="Times New Roman"/>
+          <w:b/>
+          <w:bCs/>
+          <w:sz w:val="24"/>
+          <w:szCs w:val="28"/>
+        </w:rPr>
+        <w:t>2)</w:t>
+      </w:r>
+      <w:r>
+        <w:rPr>
+          <w:rFonts w:ascii="Times New Roman" w:hAnsi="Times New Roman" w:cs="Times New Roman"/>
+          <w:b/>
+          <w:bCs/>
+          <w:sz w:val="24"/>
+          <w:szCs w:val="28"/>
+        </w:rPr>
+        <w:tab/>
+      </w:r>
+      <w:r>
+        <w:rPr>
+          <w:rFonts w:ascii="Times New Roman" w:hAnsi="Times New Roman" w:cs="Times New Roman"/>
+          <w:b/>
+          <w:bCs/>
+          <w:sz w:val="24"/>
+          <w:szCs w:val="28"/>
+        </w:rPr>
+        <w:t>Use case</w:t>
+      </w:r>
+      <w:r>
+        <w:rPr>
+          <w:rFonts w:ascii="Times New Roman" w:hAnsi="Times New Roman" w:cs="Times New Roman"/>
+          <w:b/>
+          <w:bCs/>
+          <w:sz w:val="32"/>
+          <w:szCs w:val="36"/>
+        </w:rPr>
+        <w:t xml:space="preserve"> </w:t>
+      </w:r>
+      <w:r>
+        <w:rPr>
+          <w:rFonts w:ascii="Times New Roman" w:hAnsi="Times New Roman" w:cs="Times New Roman"/>
+          <w:b/>
+          <w:bCs/>
+          <w:sz w:val="24"/>
+          <w:szCs w:val="28"/>
+        </w:rPr>
+        <w:t>specification:</w:t>
+      </w:r>
+    </w:p>
+    <w:p>
+      <w:pPr>
+        <w:pStyle w:val="a7"/>
+        <w:ind w:left="420" w:firstLineChars="0" w:firstLine="0"/>
+        <w:jc w:val="left"/>
+        <w:rPr>
+          <w:rFonts w:ascii="Times New Roman" w:hAnsi="Times New Roman" w:cs="Times New Roman"/>
+          <w:b/>
+          <w:bCs/>
+          <w:sz w:val="24"/>
+          <w:szCs w:val="28"/>
+        </w:rPr>
+      </w:pPr>
+    </w:p>
+    <w:p>
+      <w:pPr>
+        <w:pStyle w:val="a7"/>
+        <w:ind w:left="420" w:firstLineChars="0" w:firstLine="0"/>
+        <w:jc w:val="left"/>
+        <w:rPr>
+          <w:sz w:val="20"/>
+          <w:szCs w:val="21"/>
+        </w:rPr>
+      </w:pPr>
+    </w:p>
+    <w:p>
+      <w:pPr>
+        <w:pStyle w:val="a7"/>
+        <w:ind w:left="420" w:firstLineChars="0" w:firstLine="0"/>
         <w:jc w:val="center"/>
+      </w:pPr>
+      <w:r>
+        <w:rPr>
+          <w:rFonts w:hint="eastAsia"/>
+        </w:rPr>
+        <w:t>表 1. 用户预约图书的用例描述</w:t>
+      </w:r>
+    </w:p>
+    <w:tbl>
+      <w:tblPr>
+        <w:tblStyle w:val="a8"/>
+        <w:tblW w:w="0" w:type="auto"/>
+        <w:tblLook w:val="04A0" w:firstRow="1" w:lastRow="0" w:firstColumn="1" w:lastColumn="0" w:noHBand="0" w:noVBand="1"/>
+      </w:tblPr>
+      <w:tblGrid>
+        <w:gridCol w:w="1629"/>
+        <w:gridCol w:w="4959"/>
+        <w:gridCol w:w="1708"/>
+      </w:tblGrid>
+      <w:tr>
+        <w:tc>
+          <w:tcPr>
+            <w:tcW w:w="1668" w:type="dxa"/>
+          </w:tcPr>
+          <w:p>
+            <w:pPr>
+              <w:jc w:val="center"/>
+              <w:rPr>
+                <w:b/>
+              </w:rPr>
+            </w:pPr>
+            <w:r>
+              <w:rPr>
+                <w:rFonts w:hint="eastAsia"/>
+                <w:b/>
+              </w:rPr>
+              <w:t>项</w:t>
+            </w:r>
+          </w:p>
+        </w:tc>
+        <w:tc>
+          <w:tcPr>
+            <w:tcW w:w="5103" w:type="dxa"/>
+          </w:tcPr>
+          <w:p>
+            <w:pPr>
+              <w:jc w:val="center"/>
+              <w:rPr>
+                <w:b/>
+              </w:rPr>
+            </w:pPr>
+            <w:r>
+              <w:rPr>
+                <w:rFonts w:hint="eastAsia"/>
+                <w:b/>
+              </w:rPr>
+              <w:t>描述</w:t>
+            </w:r>
+          </w:p>
+        </w:tc>
+        <w:tc>
+          <w:tcPr>
+            <w:tcW w:w="1751" w:type="dxa"/>
+          </w:tcPr>
+          <w:p>
+            <w:pPr>
+              <w:jc w:val="center"/>
+              <w:rPr>
+                <w:b/>
+              </w:rPr>
+            </w:pPr>
+            <w:r>
+              <w:rPr>
+                <w:rFonts w:hint="eastAsia"/>
+                <w:b/>
+              </w:rPr>
+              <w:t>注明</w:t>
+            </w:r>
+          </w:p>
+        </w:tc>
+      </w:tr>
+      <w:tr>
+        <w:tc>
+          <w:tcPr>
+            <w:tcW w:w="1668" w:type="dxa"/>
+            <w:vAlign w:val="center"/>
+          </w:tcPr>
+          <w:p>
+            <w:r>
+              <w:rPr>
+                <w:rFonts w:hint="eastAsia"/>
+              </w:rPr>
+              <w:t>用例名称</w:t>
+            </w:r>
+          </w:p>
+        </w:tc>
+        <w:tc>
+          <w:tcPr>
+            <w:tcW w:w="5103" w:type="dxa"/>
+            <w:vAlign w:val="center"/>
+          </w:tcPr>
+          <w:p>
+            <w:pPr>
+              <w:rPr>
+                <w:bCs/>
+                <w:szCs w:val="21"/>
+              </w:rPr>
+            </w:pPr>
+            <w:r>
+              <w:rPr>
+                <w:rFonts w:hint="eastAsia"/>
+                <w:bCs/>
+                <w:szCs w:val="21"/>
+              </w:rPr>
+              <w:t>预约图书</w:t>
+            </w:r>
+          </w:p>
+        </w:tc>
+        <w:tc>
+          <w:tcPr>
+            <w:tcW w:w="1751" w:type="dxa"/>
+          </w:tcPr>
+          <w:p/>
+        </w:tc>
+      </w:tr>
+      <w:tr>
+        <w:tc>
+          <w:tcPr>
+            <w:tcW w:w="1668" w:type="dxa"/>
+            <w:vAlign w:val="center"/>
+          </w:tcPr>
+          <w:p>
+            <w:r>
+              <w:rPr>
+                <w:rFonts w:hint="eastAsia"/>
+              </w:rPr>
+              <w:t>简介</w:t>
+            </w:r>
+          </w:p>
+        </w:tc>
+        <w:tc>
+          <w:tcPr>
+            <w:tcW w:w="5103" w:type="dxa"/>
+          </w:tcPr>
+          <w:p>
+            <w:r>
+              <w:rPr>
+                <w:rFonts w:hint="eastAsia"/>
+              </w:rPr>
+              <w:t>在库存为空时，用户可以预约图书，以便图书被他人归还时能第一时间接到书本</w:t>
+            </w:r>
+          </w:p>
+        </w:tc>
+        <w:tc>
+          <w:tcPr>
+            <w:tcW w:w="1751" w:type="dxa"/>
+          </w:tcPr>
+          <w:p/>
+        </w:tc>
+      </w:tr>
+      <w:tr>
+        <w:tc>
+          <w:tcPr>
+            <w:tcW w:w="1668" w:type="dxa"/>
+            <w:vAlign w:val="center"/>
+          </w:tcPr>
+          <w:p>
+            <w:pPr>
+              <w:tabs>
+                <w:tab w:val="num" w:pos="720"/>
+              </w:tabs>
+            </w:pPr>
+            <w:r>
+              <w:rPr>
+                <w:rFonts w:hint="eastAsia"/>
+              </w:rPr>
+              <w:t>基本流</w:t>
+            </w:r>
+          </w:p>
+          <w:p/>
+        </w:tc>
+        <w:tc>
+          <w:tcPr>
+            <w:tcW w:w="5103" w:type="dxa"/>
+          </w:tcPr>
+          <w:p>
+            <w:r>
+              <w:rPr>
+                <w:rFonts w:hint="eastAsia"/>
+              </w:rPr>
+              <w:t>1.</w:t>
+            </w:r>
+            <w:r>
+              <w:t xml:space="preserve"> </w:t>
+            </w:r>
+            <w:r>
+              <w:rPr>
+                <w:rFonts w:hint="eastAsia"/>
+              </w:rPr>
+              <w:t>用户在弹出页面的搜索框中</w:t>
+            </w:r>
+            <w:proofErr w:type="gramStart"/>
+            <w:r>
+              <w:rPr>
+                <w:rFonts w:hint="eastAsia"/>
+              </w:rPr>
+              <w:t>搜索书</w:t>
+            </w:r>
+            <w:proofErr w:type="gramEnd"/>
+            <w:r>
+              <w:rPr>
+                <w:rFonts w:hint="eastAsia"/>
+              </w:rPr>
+              <w:t>本名/作者名/出版社。</w:t>
+            </w:r>
+          </w:p>
+          <w:p>
+            <w:r>
+              <w:rPr>
+                <w:rFonts w:hint="eastAsia"/>
+              </w:rPr>
+              <w:t>2. 在搜索结果页面中选中想要预约的书，点击预约图书按钮。</w:t>
+            </w:r>
+          </w:p>
+          <w:p>
+            <w:r>
+              <w:rPr>
+                <w:rFonts w:hint="eastAsia"/>
+              </w:rPr>
+              <w:t>3. 等待通知来取书。</w:t>
+            </w:r>
+          </w:p>
+        </w:tc>
+        <w:tc>
+          <w:tcPr>
+            <w:tcW w:w="1751" w:type="dxa"/>
+          </w:tcPr>
+          <w:p/>
+        </w:tc>
+      </w:tr>
+      <w:tr>
+        <w:tc>
+          <w:tcPr>
+            <w:tcW w:w="1668" w:type="dxa"/>
+            <w:vAlign w:val="center"/>
+          </w:tcPr>
+          <w:p>
+            <w:r>
+              <w:rPr>
+                <w:rFonts w:hint="eastAsia"/>
+              </w:rPr>
+              <w:t>可选流</w:t>
+            </w:r>
+          </w:p>
+        </w:tc>
+        <w:tc>
+          <w:tcPr>
+            <w:tcW w:w="5103" w:type="dxa"/>
+          </w:tcPr>
+          <w:p>
+            <w:r>
+              <w:rPr>
+                <w:rFonts w:hint="eastAsia"/>
+              </w:rPr>
+              <w:t>1.</w:t>
+            </w:r>
+            <w:r>
+              <w:t xml:space="preserve"> </w:t>
+            </w:r>
+            <w:r>
+              <w:rPr>
+                <w:rFonts w:hint="eastAsia"/>
+              </w:rPr>
+              <w:t>如果书本有库存且没人预约，提示不能被预约。</w:t>
+            </w:r>
+          </w:p>
+          <w:p>
+            <w:r>
+              <w:rPr>
+                <w:rFonts w:hint="eastAsia"/>
+              </w:rPr>
+              <w:t>2</w:t>
+            </w:r>
+            <w:r>
+              <w:t>.</w:t>
+            </w:r>
+            <w:r>
+              <w:rPr>
+                <w:rFonts w:hint="eastAsia"/>
+              </w:rPr>
+              <w:t xml:space="preserve"> 如果搜索结果为空，提示用户，并返回上层菜单。</w:t>
+            </w:r>
+          </w:p>
+          <w:p>
+            <w:r>
+              <w:rPr>
+                <w:rFonts w:hint="eastAsia"/>
+              </w:rPr>
+              <w:t>3. 如果用户信用过低，不能预约图书。</w:t>
+            </w:r>
+          </w:p>
+          <w:p>
+            <w:r>
+              <w:rPr>
+                <w:rFonts w:hint="eastAsia"/>
+              </w:rPr>
+              <w:t>4.</w:t>
+            </w:r>
+            <w:r>
+              <w:t xml:space="preserve"> </w:t>
+            </w:r>
+            <w:r>
+              <w:rPr>
+                <w:rFonts w:hint="eastAsia"/>
+              </w:rPr>
+              <w:t>如果用户所借图书已达上限，不能预约图书。</w:t>
+            </w:r>
+          </w:p>
+        </w:tc>
+        <w:tc>
+          <w:tcPr>
+            <w:tcW w:w="1751" w:type="dxa"/>
+          </w:tcPr>
+          <w:p/>
+        </w:tc>
+      </w:tr>
+      <w:tr>
+        <w:tc>
+          <w:tcPr>
+            <w:tcW w:w="1668" w:type="dxa"/>
+            <w:vAlign w:val="center"/>
+          </w:tcPr>
+          <w:p>
+            <w:r>
+              <w:rPr>
+                <w:rFonts w:hint="eastAsia"/>
+              </w:rPr>
+              <w:t>先决条件</w:t>
+            </w:r>
+          </w:p>
+        </w:tc>
+        <w:tc>
+          <w:tcPr>
+            <w:tcW w:w="5103" w:type="dxa"/>
+          </w:tcPr>
+          <w:p>
+            <w:r>
+              <w:rPr>
+                <w:rFonts w:hint="eastAsia"/>
+              </w:rPr>
+              <w:t>1. 用户登陆系统，选择了查询图书。</w:t>
+            </w:r>
+          </w:p>
+        </w:tc>
+        <w:tc>
+          <w:tcPr>
+            <w:tcW w:w="1751" w:type="dxa"/>
+          </w:tcPr>
+          <w:p/>
+        </w:tc>
+      </w:tr>
+      <w:tr>
+        <w:tc>
+          <w:tcPr>
+            <w:tcW w:w="1668" w:type="dxa"/>
+            <w:vAlign w:val="center"/>
+          </w:tcPr>
+          <w:p>
+            <w:r>
+              <w:rPr>
+                <w:rFonts w:hint="eastAsia"/>
+              </w:rPr>
+              <w:t>后继条件</w:t>
+            </w:r>
+          </w:p>
+        </w:tc>
+        <w:tc>
+          <w:tcPr>
+            <w:tcW w:w="5103" w:type="dxa"/>
+          </w:tcPr>
+          <w:p>
+            <w:r>
+              <w:rPr>
+                <w:rFonts w:hint="eastAsia"/>
+              </w:rPr>
+              <w:t>1. 在用户及书本数据中增加这一条预约记录。</w:t>
+            </w:r>
+          </w:p>
+        </w:tc>
+        <w:tc>
+          <w:tcPr>
+            <w:tcW w:w="1751" w:type="dxa"/>
+          </w:tcPr>
+          <w:p/>
+        </w:tc>
+      </w:tr>
+    </w:tbl>
+    <w:p>
+      <w:pPr>
+        <w:pStyle w:val="a7"/>
+        <w:ind w:left="420" w:firstLineChars="0" w:firstLine="0"/>
+        <w:jc w:val="left"/>
+        <w:rPr>
+          <w:rFonts w:ascii="Times New Roman" w:hAnsi="Times New Roman" w:cs="Times New Roman"/>
+          <w:b/>
+          <w:bCs/>
+          <w:sz w:val="24"/>
+          <w:szCs w:val="28"/>
+        </w:rPr>
+      </w:pPr>
+    </w:p>
+    <w:p>
+      <w:pPr>
+        <w:pStyle w:val="a7"/>
+        <w:ind w:left="420" w:firstLineChars="0" w:firstLine="0"/>
+        <w:jc w:val="left"/>
+        <w:rPr>
+          <w:rFonts w:ascii="Times New Roman" w:hAnsi="Times New Roman" w:cs="Times New Roman"/>
+          <w:b/>
+          <w:bCs/>
+          <w:sz w:val="24"/>
+          <w:szCs w:val="28"/>
+        </w:rPr>
+      </w:pPr>
+    </w:p>
+    <w:p>
+      <w:pPr>
+        <w:pStyle w:val="a7"/>
+        <w:ind w:left="420" w:firstLineChars="0" w:firstLine="0"/>
+        <w:jc w:val="left"/>
+        <w:rPr>
+          <w:rFonts w:ascii="Times New Roman" w:hAnsi="Times New Roman" w:cs="Times New Roman"/>
+          <w:b/>
+          <w:bCs/>
+          <w:sz w:val="24"/>
+          <w:szCs w:val="28"/>
+        </w:rPr>
+      </w:pPr>
+    </w:p>
+    <w:p>
+      <w:pPr>
+        <w:pStyle w:val="a7"/>
+        <w:ind w:left="420" w:firstLineChars="0" w:firstLine="0"/>
+        <w:jc w:val="center"/>
+      </w:pPr>
+      <w:r>
+        <w:rPr>
+          <w:rFonts w:hint="eastAsia"/>
+        </w:rPr>
+        <w:t xml:space="preserve">表 </w:t>
+      </w:r>
+      <w:r>
+        <w:rPr>
+          <w:rFonts w:hint="eastAsia"/>
+        </w:rPr>
+        <w:t>2</w:t>
+      </w:r>
+      <w:r>
+        <w:rPr>
+          <w:rFonts w:hint="eastAsia"/>
+        </w:rPr>
+        <w:t xml:space="preserve">. </w:t>
+      </w:r>
+      <w:r>
+        <w:rPr>
+          <w:rFonts w:hint="eastAsia"/>
+        </w:rPr>
+        <w:t>管理员处理用户信用度</w:t>
+      </w:r>
+      <w:r>
+        <w:rPr>
+          <w:rFonts w:hint="eastAsia"/>
+        </w:rPr>
+        <w:t>的用例描述</w:t>
+      </w:r>
+    </w:p>
+    <w:tbl>
+      <w:tblPr>
+        <w:tblStyle w:val="a8"/>
+        <w:tblW w:w="0" w:type="auto"/>
+        <w:tblLook w:val="04A0" w:firstRow="1" w:lastRow="0" w:firstColumn="1" w:lastColumn="0" w:noHBand="0" w:noVBand="1"/>
+      </w:tblPr>
+      <w:tblGrid>
+        <w:gridCol w:w="1629"/>
+        <w:gridCol w:w="4959"/>
+        <w:gridCol w:w="1708"/>
+      </w:tblGrid>
+      <w:tr>
+        <w:tc>
+          <w:tcPr>
+            <w:tcW w:w="1668" w:type="dxa"/>
+          </w:tcPr>
+          <w:p>
+            <w:pPr>
+              <w:jc w:val="center"/>
+              <w:rPr>
+                <w:b/>
+              </w:rPr>
+            </w:pPr>
+            <w:r>
+              <w:rPr>
+                <w:rFonts w:hint="eastAsia"/>
+                <w:b/>
+              </w:rPr>
+              <w:t>项</w:t>
+            </w:r>
+          </w:p>
+        </w:tc>
+        <w:tc>
+          <w:tcPr>
+            <w:tcW w:w="5103" w:type="dxa"/>
+          </w:tcPr>
+          <w:p>
+            <w:pPr>
+              <w:jc w:val="center"/>
+              <w:rPr>
+                <w:b/>
+              </w:rPr>
+            </w:pPr>
+            <w:r>
+              <w:rPr>
+                <w:rFonts w:hint="eastAsia"/>
+                <w:b/>
+              </w:rPr>
+              <w:t>描述</w:t>
+            </w:r>
+          </w:p>
+        </w:tc>
+        <w:tc>
+          <w:tcPr>
+            <w:tcW w:w="1751" w:type="dxa"/>
+          </w:tcPr>
+          <w:p>
+            <w:pPr>
+              <w:jc w:val="center"/>
+              <w:rPr>
+                <w:b/>
+              </w:rPr>
+            </w:pPr>
+            <w:r>
+              <w:rPr>
+                <w:rFonts w:hint="eastAsia"/>
+                <w:b/>
+              </w:rPr>
+              <w:t>注明</w:t>
+            </w:r>
+          </w:p>
+        </w:tc>
+      </w:tr>
+      <w:tr>
+        <w:tc>
+          <w:tcPr>
+            <w:tcW w:w="1668" w:type="dxa"/>
+            <w:vAlign w:val="center"/>
+          </w:tcPr>
+          <w:p>
+            <w:r>
+              <w:rPr>
+                <w:rFonts w:hint="eastAsia"/>
+              </w:rPr>
+              <w:t>用例名</w:t>
+            </w:r>
+            <w:r>
+              <w:rPr>
+                <w:rFonts w:hint="eastAsia"/>
+              </w:rPr>
+              <w:t>称</w:t>
+            </w:r>
+          </w:p>
+        </w:tc>
+        <w:tc>
+          <w:tcPr>
+            <w:tcW w:w="5103" w:type="dxa"/>
+            <w:vAlign w:val="center"/>
+          </w:tcPr>
+          <w:p>
+            <w:pPr>
+              <w:rPr>
+                <w:bCs/>
+                <w:szCs w:val="21"/>
+              </w:rPr>
+            </w:pPr>
+            <w:r>
+              <w:rPr>
+                <w:rFonts w:hint="eastAsia"/>
+                <w:bCs/>
+                <w:szCs w:val="21"/>
+              </w:rPr>
+              <w:t>处理用户信用度</w:t>
+            </w:r>
+          </w:p>
+        </w:tc>
+        <w:tc>
+          <w:tcPr>
+            <w:tcW w:w="1751" w:type="dxa"/>
+          </w:tcPr>
+          <w:p/>
+        </w:tc>
+      </w:tr>
+      <w:tr>
+        <w:tc>
+          <w:tcPr>
+            <w:tcW w:w="1668" w:type="dxa"/>
+            <w:vAlign w:val="center"/>
+          </w:tcPr>
+          <w:p>
+            <w:r>
+              <w:rPr>
+                <w:rFonts w:hint="eastAsia"/>
+              </w:rPr>
+              <w:t>简介</w:t>
+            </w:r>
+          </w:p>
+        </w:tc>
+        <w:tc>
+          <w:tcPr>
+            <w:tcW w:w="5103" w:type="dxa"/>
+          </w:tcPr>
+          <w:p>
+            <w:r>
+              <w:rPr>
+                <w:rFonts w:hint="eastAsia"/>
+              </w:rPr>
+              <w:t>管理员可以根据用户行为，改变用户信用度</w:t>
+            </w:r>
+          </w:p>
+        </w:tc>
+        <w:tc>
+          <w:tcPr>
+            <w:tcW w:w="1751" w:type="dxa"/>
+          </w:tcPr>
+          <w:p/>
+        </w:tc>
+      </w:tr>
+      <w:tr>
+        <w:tc>
+          <w:tcPr>
+            <w:tcW w:w="1668" w:type="dxa"/>
+            <w:vAlign w:val="center"/>
+          </w:tcPr>
+          <w:p>
+            <w:pPr>
+              <w:tabs>
+                <w:tab w:val="num" w:pos="720"/>
+              </w:tabs>
+            </w:pPr>
+            <w:r>
+              <w:rPr>
+                <w:rFonts w:hint="eastAsia"/>
+              </w:rPr>
+              <w:t>基本流</w:t>
+            </w:r>
+          </w:p>
+          <w:p/>
+        </w:tc>
+        <w:tc>
+          <w:tcPr>
+            <w:tcW w:w="5103" w:type="dxa"/>
+          </w:tcPr>
+          <w:p>
+            <w:r>
+              <w:rPr>
+                <w:rFonts w:hint="eastAsia"/>
+              </w:rPr>
+              <w:t>1.</w:t>
+            </w:r>
+            <w:r>
+              <w:t xml:space="preserve"> </w:t>
+            </w:r>
+            <w:r>
+              <w:rPr>
+                <w:rFonts w:hint="eastAsia"/>
+              </w:rPr>
+              <w:t>管理员可以在数据库中通过用户名字/一卡通号搜索到用户。</w:t>
+            </w:r>
+          </w:p>
+          <w:p>
+            <w:r>
+              <w:rPr>
+                <w:rFonts w:hint="eastAsia"/>
+              </w:rPr>
+              <w:t>2</w:t>
+            </w:r>
+            <w:r>
+              <w:t>.</w:t>
+            </w:r>
+            <w:r>
+              <w:rPr>
+                <w:rFonts w:hint="eastAsia"/>
+              </w:rPr>
+              <w:t xml:space="preserve"> 管理员可以在选择用户后查看用户的信用度。</w:t>
+            </w:r>
+          </w:p>
+          <w:p>
+            <w:r>
+              <w:rPr>
+                <w:rFonts w:hint="eastAsia"/>
+              </w:rPr>
+              <w:t>3. 管理员可以根据用户的行为，修改用户的信用度。</w:t>
+            </w:r>
+          </w:p>
+        </w:tc>
+        <w:tc>
+          <w:tcPr>
+            <w:tcW w:w="1751" w:type="dxa"/>
+          </w:tcPr>
+          <w:p/>
+        </w:tc>
+      </w:tr>
+      <w:tr>
+        <w:tc>
+          <w:tcPr>
+            <w:tcW w:w="1668" w:type="dxa"/>
+            <w:vAlign w:val="center"/>
+          </w:tcPr>
+          <w:p>
+            <w:r>
+              <w:rPr>
+                <w:rFonts w:hint="eastAsia"/>
+              </w:rPr>
+              <w:t>可选流</w:t>
+            </w:r>
+          </w:p>
+        </w:tc>
+        <w:tc>
+          <w:tcPr>
+            <w:tcW w:w="5103" w:type="dxa"/>
+          </w:tcPr>
+          <w:p>
+            <w:r>
+              <w:rPr>
+                <w:rFonts w:hint="eastAsia"/>
+              </w:rPr>
+              <w:t>1.</w:t>
+            </w:r>
+            <w:r>
+              <w:t xml:space="preserve"> </w:t>
+            </w:r>
+            <w:r>
+              <w:rPr>
+                <w:rFonts w:hint="eastAsia"/>
+              </w:rPr>
+              <w:t>如果</w:t>
+            </w:r>
+            <w:r>
+              <w:rPr>
+                <w:rFonts w:hint="eastAsia"/>
+              </w:rPr>
+              <w:t>用户信用度减为一定值，通过预留的手机号码、邮箱地址提醒用户。</w:t>
+            </w:r>
+          </w:p>
+          <w:p>
+            <w:r>
+              <w:rPr>
+                <w:rFonts w:hint="eastAsia"/>
+              </w:rPr>
+              <w:t>2</w:t>
+            </w:r>
+            <w:r>
+              <w:t>.</w:t>
+            </w:r>
+            <w:r>
+              <w:rPr>
+                <w:rFonts w:hint="eastAsia"/>
+              </w:rPr>
+              <w:t xml:space="preserve"> </w:t>
+            </w:r>
+            <w:r>
+              <w:rPr>
+                <w:rFonts w:hint="eastAsia"/>
+              </w:rPr>
+              <w:t>在不同信用度区间内，对应地修改用户的借书上限、一次性预约数、借书时间等等。</w:t>
+            </w:r>
+          </w:p>
+        </w:tc>
+        <w:tc>
+          <w:tcPr>
+            <w:tcW w:w="1751" w:type="dxa"/>
+          </w:tcPr>
+          <w:p/>
+        </w:tc>
+      </w:tr>
+      <w:tr>
+        <w:tc>
+          <w:tcPr>
+            <w:tcW w:w="1668" w:type="dxa"/>
+            <w:vAlign w:val="center"/>
+          </w:tcPr>
+          <w:p>
+            <w:r>
+              <w:rPr>
+                <w:rFonts w:hint="eastAsia"/>
+              </w:rPr>
+              <w:t>先决条件</w:t>
+            </w:r>
+          </w:p>
+        </w:tc>
+        <w:tc>
+          <w:tcPr>
+            <w:tcW w:w="5103" w:type="dxa"/>
+          </w:tcPr>
+          <w:p>
+            <w:r>
+              <w:rPr>
+                <w:rFonts w:hint="eastAsia"/>
+              </w:rPr>
+              <w:t xml:space="preserve">1. </w:t>
+            </w:r>
+            <w:r>
+              <w:rPr>
+                <w:rFonts w:hint="eastAsia"/>
+              </w:rPr>
+              <w:t>登陆系统，选择了</w:t>
+            </w:r>
+            <w:r>
+              <w:rPr>
+                <w:rFonts w:hint="eastAsia"/>
+              </w:rPr>
+              <w:t>用户管理</w:t>
+            </w:r>
+            <w:r>
+              <w:rPr>
+                <w:rFonts w:hint="eastAsia"/>
+              </w:rPr>
+              <w:t>。</w:t>
+            </w:r>
+          </w:p>
+        </w:tc>
+        <w:tc>
+          <w:tcPr>
+            <w:tcW w:w="1751" w:type="dxa"/>
+          </w:tcPr>
+          <w:p/>
+        </w:tc>
+      </w:tr>
+      <w:tr>
+        <w:tc>
+          <w:tcPr>
+            <w:tcW w:w="1668" w:type="dxa"/>
+            <w:vAlign w:val="center"/>
+          </w:tcPr>
+          <w:p>
+            <w:r>
+              <w:rPr>
+                <w:rFonts w:hint="eastAsia"/>
+              </w:rPr>
+              <w:t>后继条件</w:t>
+            </w:r>
+          </w:p>
+        </w:tc>
+        <w:tc>
+          <w:tcPr>
+            <w:tcW w:w="5103" w:type="dxa"/>
+          </w:tcPr>
+          <w:p>
+            <w:r>
+              <w:rPr>
+                <w:rFonts w:hint="eastAsia"/>
+              </w:rPr>
+              <w:t xml:space="preserve">1. </w:t>
+            </w:r>
+            <w:r>
+              <w:rPr>
+                <w:rFonts w:hint="eastAsia"/>
+              </w:rPr>
+              <w:t>在用户数据库中修改更新对应用户的信用度、借书上限、一次性预约数、借书时间等数值。</w:t>
+            </w:r>
+          </w:p>
+        </w:tc>
+        <w:tc>
+          <w:tcPr>
+            <w:tcW w:w="1751" w:type="dxa"/>
+          </w:tcPr>
+          <w:p/>
+        </w:tc>
+      </w:tr>
+    </w:tbl>
+    <w:p>
+      <w:pPr>
+        <w:pStyle w:val="a7"/>
+        <w:ind w:left="420" w:firstLineChars="0" w:firstLine="0"/>
+        <w:jc w:val="left"/>
+        <w:rPr>
+          <w:sz w:val="20"/>
+          <w:szCs w:val="21"/>
+        </w:rPr>
+      </w:pPr>
+    </w:p>
+    <w:p>
+      <w:pPr>
+        <w:pStyle w:val="a7"/>
+        <w:ind w:left="420" w:firstLineChars="0" w:firstLine="0"/>
+        <w:jc w:val="left"/>
+        <w:rPr>
+          <w:sz w:val="20"/>
+          <w:szCs w:val="21"/>
+        </w:rPr>
+      </w:pPr>
+    </w:p>
+    <w:p>
+      <w:pPr>
+        <w:jc w:val="left"/>
         <w:rPr>
           <w:rFonts w:ascii="宋体" w:eastAsia="宋体" w:hAnsi="宋体"/>
         </w:rPr>
@@ -1776,11 +3000,21 @@
     </w:p>
     <w:p>
       <w:pPr>
-        <w:jc w:val="center"/>
+        <w:jc w:val="left"/>
         <w:rPr>
           <w:rFonts w:ascii="宋体" w:eastAsia="宋体" w:hAnsi="宋体"/>
         </w:rPr>
       </w:pPr>
+    </w:p>
+    <w:p>
+      <w:pPr>
+        <w:jc w:val="left"/>
+        <w:rPr>
+          <w:rFonts w:ascii="宋体" w:eastAsia="宋体" w:hAnsi="宋体" w:hint="eastAsia"/>
+        </w:rPr>
+      </w:pPr>
+      <w:bookmarkStart w:id="0" w:name="_GoBack"/>
+      <w:bookmarkEnd w:id="0"/>
     </w:p>
     <w:p>
       <w:pPr>
@@ -3426,7 +4660,7 @@
     <w:lsdException w:name="Table Web 2" w:semiHidden="1" w:unhideWhenUsed="1"/>
     <w:lsdException w:name="Table Web 3" w:semiHidden="1" w:unhideWhenUsed="1"/>
     <w:lsdException w:name="Balloon Text" w:semiHidden="1" w:unhideWhenUsed="1"/>
-    <w:lsdException w:name="Table Grid" w:uiPriority="39"/>
+    <w:lsdException w:name="Table Grid" w:uiPriority="59"/>
     <w:lsdException w:name="Table Theme" w:semiHidden="1" w:unhideWhenUsed="1"/>
     <w:lsdException w:name="Placeholder Text" w:semiHidden="1"/>
     <w:lsdException w:name="No Spacing" w:uiPriority="1" w:qFormat="1"/>
@@ -3854,6 +5088,25 @@
       <w:ind w:firstLineChars="200" w:firstLine="420"/>
     </w:pPr>
   </w:style>
+  <w:style w:type="table" w:styleId="a8">
+    <w:name w:val="Table Grid"/>
+    <w:basedOn w:val="a1"/>
+    <w:uiPriority w:val="59"/>
+    <w:rsid w:val="008E57CB"/>
+    <w:pPr>
+      <w:jc w:val="center"/>
+    </w:pPr>
+    <w:tblPr>
+      <w:tblBorders>
+        <w:top w:val="single" w:sz="4" w:space="0" w:color="2E353D" w:themeColor="text1"/>
+        <w:left w:val="single" w:sz="4" w:space="0" w:color="2E353D" w:themeColor="text1"/>
+        <w:bottom w:val="single" w:sz="4" w:space="0" w:color="2E353D" w:themeColor="text1"/>
+        <w:right w:val="single" w:sz="4" w:space="0" w:color="2E353D" w:themeColor="text1"/>
+        <w:insideH w:val="single" w:sz="4" w:space="0" w:color="2E353D" w:themeColor="text1"/>
+        <w:insideV w:val="single" w:sz="4" w:space="0" w:color="2E353D" w:themeColor="text1"/>
+      </w:tblBorders>
+    </w:tblPr>
+  </w:style>
 </w:styles>
 </file>
 

</xml_diff>